<commit_message>
mise a jour du recueil amour authentique
</commit_message>
<xml_diff>
--- a/amour_authentique/amour_authentique.docx
+++ b/amour_authentique/amour_authentique.docx
@@ -5249,6 +5249,7 @@
         <w:pStyle w:val="Titre2"/>
       </w:pPr>
       <w:bookmarkStart w:id="1" w:name="_Toc150768943"/>
+      <w:proofErr w:type="spellStart"/>
       <w:r>
         <w:t>I</w:t>
       </w:r>
@@ -5256,9 +5257,18 @@
         <w:t>’</w:t>
       </w:r>
       <w:r>
-        <w:t>ve found</w:t>
+        <w:t>ve</w:t>
+      </w:r>
+      <w:proofErr w:type="spellEnd"/>
+      <w:r>
+        <w:t xml:space="preserve"> </w:t>
+      </w:r>
+      <w:proofErr w:type="spellStart"/>
+      <w:r>
+        <w:t>found</w:t>
       </w:r>
       <w:bookmarkEnd w:id="1"/>
+      <w:proofErr w:type="spellEnd"/>
     </w:p>
     <w:p>
       <w:pPr>
@@ -5337,7 +5347,7 @@
           <w:sz w:val="24"/>
           <w:szCs w:val="24"/>
         </w:rPr>
-        <w:t>a</w:t>
+        <w:t>e</w:t>
       </w:r>
       <w:r>
         <w:rPr>
@@ -5824,7 +5834,15 @@
       </w:pPr>
       <w:bookmarkStart w:id="2" w:name="_Toc150768944"/>
       <w:r>
-        <w:t>Arise in my life</w:t>
+        <w:t xml:space="preserve">Arise in </w:t>
+      </w:r>
+      <w:proofErr w:type="spellStart"/>
+      <w:r>
+        <w:t>my</w:t>
+      </w:r>
+      <w:proofErr w:type="spellEnd"/>
+      <w:r>
+        <w:t xml:space="preserve"> life</w:t>
       </w:r>
       <w:bookmarkEnd w:id="2"/>
     </w:p>
@@ -6183,6 +6201,7 @@
           <w:szCs w:val="24"/>
         </w:rPr>
       </w:pPr>
+      <w:proofErr w:type="spellStart"/>
       <w:r>
         <w:rPr>
           <w:rFonts w:ascii="Times New Roman" w:hAnsi="Times New Roman" w:cs="Times New Roman"/>
@@ -6215,6 +6234,7 @@
         </w:rPr>
         <w:t>toi</w:t>
       </w:r>
+      <w:proofErr w:type="spellEnd"/>
       <w:r>
         <w:rPr>
           <w:rFonts w:ascii="Times New Roman" w:hAnsi="Times New Roman" w:cs="Times New Roman"/>
@@ -6725,13 +6745,23 @@
           <w:szCs w:val="24"/>
         </w:rPr>
       </w:pPr>
-      <w:r>
-        <w:rPr>
-          <w:rFonts w:ascii="Times New Roman" w:hAnsi="Times New Roman" w:cs="Times New Roman"/>
-          <w:sz w:val="24"/>
-          <w:szCs w:val="24"/>
-        </w:rPr>
-        <w:t>Beautiful il t</w:t>
+      <w:proofErr w:type="spellStart"/>
+      <w:r>
+        <w:rPr>
+          <w:rFonts w:ascii="Times New Roman" w:hAnsi="Times New Roman" w:cs="Times New Roman"/>
+          <w:sz w:val="24"/>
+          <w:szCs w:val="24"/>
+        </w:rPr>
+        <w:t>Beautiful</w:t>
+      </w:r>
+      <w:proofErr w:type="spellEnd"/>
+      <w:r>
+        <w:rPr>
+          <w:rFonts w:ascii="Times New Roman" w:hAnsi="Times New Roman" w:cs="Times New Roman"/>
+          <w:sz w:val="24"/>
+          <w:szCs w:val="24"/>
+        </w:rPr>
+        <w:t xml:space="preserve"> il t</w:t>
       </w:r>
       <w:r>
         <w:rPr>
@@ -7635,10 +7665,20 @@
         <w:pStyle w:val="Titre2"/>
       </w:pPr>
       <w:bookmarkStart w:id="5" w:name="_Toc150768947"/>
-      <w:r>
-        <w:t>Give thanks</w:t>
+      <w:proofErr w:type="spellStart"/>
+      <w:r>
+        <w:t>Give</w:t>
+      </w:r>
+      <w:proofErr w:type="spellEnd"/>
+      <w:r>
+        <w:t xml:space="preserve"> </w:t>
+      </w:r>
+      <w:proofErr w:type="spellStart"/>
+      <w:r>
+        <w:t>thanks</w:t>
       </w:r>
       <w:bookmarkEnd w:id="5"/>
+      <w:proofErr w:type="spellEnd"/>
     </w:p>
     <w:p>
       <w:pPr>
@@ -11176,8 +11216,13 @@
         <w:pStyle w:val="Titre2"/>
       </w:pPr>
       <w:bookmarkStart w:id="12" w:name="_Toc150768954"/>
-      <w:r>
-        <w:t>E.j.s.i.</w:t>
+      <w:proofErr w:type="spellStart"/>
+      <w:r>
+        <w:t>E.j.s.i</w:t>
+      </w:r>
+      <w:proofErr w:type="spellEnd"/>
+      <w:r>
+        <w:t>.</w:t>
       </w:r>
       <w:bookmarkEnd w:id="12"/>
     </w:p>
@@ -12732,7 +12777,25 @@
           <w:sz w:val="24"/>
           <w:szCs w:val="24"/>
         </w:rPr>
-        <w:t>as choisi oh Seigneur,</w:t>
+        <w:t xml:space="preserve">as choisi </w:t>
+      </w:r>
+      <w:proofErr w:type="spellStart"/>
+      <w:r>
+        <w:rPr>
+          <w:rFonts w:ascii="Times New Roman" w:hAnsi="Times New Roman" w:cs="Times New Roman"/>
+          <w:sz w:val="24"/>
+          <w:szCs w:val="24"/>
+        </w:rPr>
+        <w:t>oh</w:t>
+      </w:r>
+      <w:proofErr w:type="spellEnd"/>
+      <w:r>
+        <w:rPr>
+          <w:rFonts w:ascii="Times New Roman" w:hAnsi="Times New Roman" w:cs="Times New Roman"/>
+          <w:sz w:val="24"/>
+          <w:szCs w:val="24"/>
+        </w:rPr>
+        <w:t xml:space="preserve"> Seigneur,</w:t>
       </w:r>
     </w:p>
     <w:p>
@@ -13068,14 +13131,35 @@
         <w:pStyle w:val="Titre2"/>
       </w:pPr>
       <w:bookmarkStart w:id="15" w:name="_Toc150768957"/>
-      <w:r>
-        <w:t>My heart shan</w:t>
+      <w:proofErr w:type="spellStart"/>
+      <w:r>
+        <w:t>My</w:t>
+      </w:r>
+      <w:proofErr w:type="spellEnd"/>
+      <w:r>
+        <w:t xml:space="preserve"> </w:t>
+      </w:r>
+      <w:proofErr w:type="spellStart"/>
+      <w:r>
+        <w:t>heart</w:t>
+      </w:r>
+      <w:proofErr w:type="spellEnd"/>
+      <w:r>
+        <w:t xml:space="preserve"> </w:t>
+      </w:r>
+      <w:proofErr w:type="spellStart"/>
+      <w:r>
+        <w:t>shan</w:t>
       </w:r>
       <w:r>
         <w:t>’</w:t>
       </w:r>
       <w:r>
-        <w:t>t miss love</w:t>
+        <w:t>t</w:t>
+      </w:r>
+      <w:proofErr w:type="spellEnd"/>
+      <w:r>
+        <w:t xml:space="preserve"> miss love</w:t>
       </w:r>
       <w:bookmarkEnd w:id="15"/>
     </w:p>
@@ -13678,10 +13762,12 @@
         <w:pStyle w:val="Titre2"/>
       </w:pPr>
       <w:bookmarkStart w:id="16" w:name="_Toc150768958"/>
+      <w:proofErr w:type="spellStart"/>
       <w:r>
         <w:t>Overflows</w:t>
       </w:r>
       <w:bookmarkEnd w:id="16"/>
+      <w:proofErr w:type="spellEnd"/>
     </w:p>
     <w:p>
       <w:pPr>
@@ -14202,10 +14288,12 @@
         <w:pStyle w:val="Titre2"/>
       </w:pPr>
       <w:bookmarkStart w:id="17" w:name="_Toc150768959"/>
+      <w:proofErr w:type="spellStart"/>
       <w:r>
         <w:t>Rabbouni</w:t>
       </w:r>
       <w:bookmarkEnd w:id="17"/>
+      <w:proofErr w:type="spellEnd"/>
     </w:p>
     <w:p>
       <w:pPr>
@@ -14620,8 +14708,18 @@
           <w:sz w:val="24"/>
           <w:szCs w:val="24"/>
         </w:rPr>
-        <w:t>Dis un mot à Rabbouni</w:t>
-      </w:r>
+        <w:t xml:space="preserve">Dis un mot à </w:t>
+      </w:r>
+      <w:proofErr w:type="spellStart"/>
+      <w:r>
+        <w:rPr>
+          <w:rFonts w:ascii="Times New Roman" w:hAnsi="Times New Roman" w:cs="Times New Roman"/>
+          <w:sz w:val="24"/>
+          <w:szCs w:val="24"/>
+        </w:rPr>
+        <w:t>Rabbouni</w:t>
+      </w:r>
+      <w:proofErr w:type="spellEnd"/>
     </w:p>
     <w:p>
       <w:pPr>
@@ -14761,7 +14859,15 @@
         <w:t>III</w:t>
       </w:r>
       <w:r>
-        <w:t>. A glowing love</w:t>
+        <w:t xml:space="preserve">. A </w:t>
+      </w:r>
+      <w:proofErr w:type="spellStart"/>
+      <w:r>
+        <w:t>glowing</w:t>
+      </w:r>
+      <w:proofErr w:type="spellEnd"/>
+      <w:r>
+        <w:t xml:space="preserve"> love</w:t>
       </w:r>
       <w:bookmarkEnd w:id="18"/>
     </w:p>
@@ -16413,7 +16519,47 @@
           <w:szCs w:val="24"/>
           <w:lang w:val="en-US"/>
         </w:rPr>
-        <w:t>Respecter ses limites.</w:t>
+        <w:t xml:space="preserve">Respecter </w:t>
+      </w:r>
+      <w:proofErr w:type="spellStart"/>
+      <w:r>
+        <w:rPr>
+          <w:rFonts w:ascii="Times New Roman" w:hAnsi="Times New Roman" w:cs="Times New Roman"/>
+          <w:sz w:val="24"/>
+          <w:szCs w:val="24"/>
+          <w:lang w:val="en-US"/>
+        </w:rPr>
+        <w:t>ses</w:t>
+      </w:r>
+      <w:proofErr w:type="spellEnd"/>
+      <w:r>
+        <w:rPr>
+          <w:rFonts w:ascii="Times New Roman" w:hAnsi="Times New Roman" w:cs="Times New Roman"/>
+          <w:sz w:val="24"/>
+          <w:szCs w:val="24"/>
+          <w:lang w:val="en-US"/>
+        </w:rPr>
+        <w:t xml:space="preserve"> </w:t>
+      </w:r>
+      <w:proofErr w:type="spellStart"/>
+      <w:r>
+        <w:rPr>
+          <w:rFonts w:ascii="Times New Roman" w:hAnsi="Times New Roman" w:cs="Times New Roman"/>
+          <w:sz w:val="24"/>
+          <w:szCs w:val="24"/>
+          <w:lang w:val="en-US"/>
+        </w:rPr>
+        <w:t>limites</w:t>
+      </w:r>
+      <w:proofErr w:type="spellEnd"/>
+      <w:r>
+        <w:rPr>
+          <w:rFonts w:ascii="Times New Roman" w:hAnsi="Times New Roman" w:cs="Times New Roman"/>
+          <w:sz w:val="24"/>
+          <w:szCs w:val="24"/>
+          <w:lang w:val="en-US"/>
+        </w:rPr>
+        <w:t>.</w:t>
       </w:r>
     </w:p>
     <w:p>
@@ -20301,6 +20447,7 @@
         </w:rPr>
         <w:t xml:space="preserve">Mon </w:t>
       </w:r>
+      <w:proofErr w:type="spellStart"/>
       <w:r>
         <w:rPr>
           <w:rFonts w:ascii="Times New Roman" w:hAnsi="Times New Roman" w:cs="Times New Roman"/>
@@ -20310,6 +20457,7 @@
         </w:rPr>
         <w:t>cœur</w:t>
       </w:r>
+      <w:proofErr w:type="spellEnd"/>
       <w:r>
         <w:rPr>
           <w:rFonts w:ascii="Times New Roman" w:hAnsi="Times New Roman" w:cs="Times New Roman"/>
@@ -22002,7 +22150,43 @@
           <w:sz w:val="24"/>
           <w:szCs w:val="24"/>
         </w:rPr>
-        <w:t>Et dis-toi « Je suis Beautiful, oui Beautiful à ses yeux</w:t>
+        <w:t xml:space="preserve">Et dis-toi « Je suis </w:t>
+      </w:r>
+      <w:proofErr w:type="spellStart"/>
+      <w:r>
+        <w:rPr>
+          <w:rFonts w:ascii="Times New Roman" w:hAnsi="Times New Roman" w:cs="Times New Roman"/>
+          <w:sz w:val="24"/>
+          <w:szCs w:val="24"/>
+        </w:rPr>
+        <w:t>Beautiful</w:t>
+      </w:r>
+      <w:proofErr w:type="spellEnd"/>
+      <w:r>
+        <w:rPr>
+          <w:rFonts w:ascii="Times New Roman" w:hAnsi="Times New Roman" w:cs="Times New Roman"/>
+          <w:sz w:val="24"/>
+          <w:szCs w:val="24"/>
+        </w:rPr>
+        <w:t xml:space="preserve">, oui </w:t>
+      </w:r>
+      <w:proofErr w:type="spellStart"/>
+      <w:r>
+        <w:rPr>
+          <w:rFonts w:ascii="Times New Roman" w:hAnsi="Times New Roman" w:cs="Times New Roman"/>
+          <w:sz w:val="24"/>
+          <w:szCs w:val="24"/>
+        </w:rPr>
+        <w:t>Beautiful</w:t>
+      </w:r>
+      <w:proofErr w:type="spellEnd"/>
+      <w:r>
+        <w:rPr>
+          <w:rFonts w:ascii="Times New Roman" w:hAnsi="Times New Roman" w:cs="Times New Roman"/>
+          <w:sz w:val="24"/>
+          <w:szCs w:val="24"/>
+        </w:rPr>
+        <w:t xml:space="preserve"> à ses yeux</w:t>
       </w:r>
     </w:p>
     <w:p>
@@ -22896,9 +23080,22 @@
         <w:t>V</w:t>
       </w:r>
       <w:r>
-        <w:t>. No love without God</w:t>
+        <w:t xml:space="preserve">. No love </w:t>
+      </w:r>
+      <w:proofErr w:type="spellStart"/>
+      <w:r>
+        <w:t>without</w:t>
+      </w:r>
+      <w:proofErr w:type="spellEnd"/>
+      <w:r>
+        <w:t xml:space="preserve"> </w:t>
+      </w:r>
+      <w:proofErr w:type="spellStart"/>
+      <w:r>
+        <w:t>God</w:t>
       </w:r>
       <w:bookmarkEnd w:id="34"/>
+      <w:proofErr w:type="spellEnd"/>
     </w:p>
     <w:p>
       <w:pPr>
@@ -24606,8 +24803,39 @@
           <w:szCs w:val="24"/>
           <w:lang w:val="en-US"/>
         </w:rPr>
-        <w:t>À peine nous mourrons</w:t>
-      </w:r>
+        <w:t xml:space="preserve">À </w:t>
+      </w:r>
+      <w:proofErr w:type="spellStart"/>
+      <w:r>
+        <w:rPr>
+          <w:rFonts w:ascii="Times New Roman" w:hAnsi="Times New Roman" w:cs="Times New Roman"/>
+          <w:sz w:val="24"/>
+          <w:szCs w:val="24"/>
+          <w:lang w:val="en-US"/>
+        </w:rPr>
+        <w:t>peine</w:t>
+      </w:r>
+      <w:proofErr w:type="spellEnd"/>
+      <w:r>
+        <w:rPr>
+          <w:rFonts w:ascii="Times New Roman" w:hAnsi="Times New Roman" w:cs="Times New Roman"/>
+          <w:sz w:val="24"/>
+          <w:szCs w:val="24"/>
+          <w:lang w:val="en-US"/>
+        </w:rPr>
+        <w:t xml:space="preserve"> nous </w:t>
+      </w:r>
+      <w:proofErr w:type="spellStart"/>
+      <w:r>
+        <w:rPr>
+          <w:rFonts w:ascii="Times New Roman" w:hAnsi="Times New Roman" w:cs="Times New Roman"/>
+          <w:sz w:val="24"/>
+          <w:szCs w:val="24"/>
+          <w:lang w:val="en-US"/>
+        </w:rPr>
+        <w:t>mourrons</w:t>
+      </w:r>
+      <w:proofErr w:type="spellEnd"/>
     </w:p>
     <w:p>
       <w:pPr>

</xml_diff>

<commit_message>
mise a jour de dds et amour authentique
</commit_message>
<xml_diff>
--- a/amour_authentique/amour_authentique.docx
+++ b/amour_authentique/amour_authentique.docx
@@ -1,6 +1,6 @@
 
 <file path=word/document.xml><?xml version="1.0" encoding="utf-8"?>
-<w:document xmlns:wpc="http://schemas.microsoft.com/office/word/2010/wordprocessingCanvas" xmlns:cx="http://schemas.microsoft.com/office/drawing/2014/chartex" xmlns:cx1="http://schemas.microsoft.com/office/drawing/2015/9/8/chartex" xmlns:cx2="http://schemas.microsoft.com/office/drawing/2015/10/21/chartex" xmlns:cx3="http://schemas.microsoft.com/office/drawing/2016/5/9/chartex" xmlns:cx4="http://schemas.microsoft.com/office/drawing/2016/5/10/chartex" xmlns:cx5="http://schemas.microsoft.com/office/drawing/2016/5/11/chartex" xmlns:cx6="http://schemas.microsoft.com/office/drawing/2016/5/12/chartex" xmlns:cx7="http://schemas.microsoft.com/office/drawing/2016/5/13/chartex" xmlns:cx8="http://schemas.microsoft.com/office/drawing/2016/5/14/chartex" xmlns:mc="http://schemas.openxmlformats.org/markup-compatibility/2006" xmlns:aink="http://schemas.microsoft.com/office/drawing/2016/ink" xmlns:am3d="http://schemas.microsoft.com/office/drawing/2017/model3d" xmlns:o="urn:schemas-microsoft-com:office:office" xmlns:oel="http://schemas.microsoft.com/office/2019/extlst" xmlns:r="http://schemas.openxmlformats.org/officeDocument/2006/relationships" xmlns:m="http://schemas.openxmlformats.org/officeDocument/2006/math" xmlns:v="urn:schemas-microsoft-com:vml" xmlns:wp14="http://schemas.microsoft.com/office/word/2010/wordprocessingDrawing" xmlns:wp="http://schemas.openxmlformats.org/drawingml/2006/wordprocessingDrawing" xmlns:w10="urn:schemas-microsoft-com:office:word" xmlns:w="http://schemas.openxmlformats.org/wordprocessingml/2006/main" xmlns:w14="http://schemas.microsoft.com/office/word/2010/wordml" xmlns:w15="http://schemas.microsoft.com/office/word/2012/wordml" xmlns:w16cex="http://schemas.microsoft.com/office/word/2018/wordml/cex" xmlns:w16cid="http://schemas.microsoft.com/office/word/2016/wordml/cid" xmlns:w16="http://schemas.microsoft.com/office/word/2018/wordml" xmlns:w16sdtdh="http://schemas.microsoft.com/office/word/2020/wordml/sdtdatahash" xmlns:w16se="http://schemas.microsoft.com/office/word/2015/wordml/symex" xmlns:wpg="http://schemas.microsoft.com/office/word/2010/wordprocessingGroup" xmlns:wpi="http://schemas.microsoft.com/office/word/2010/wordprocessingInk" xmlns:wne="http://schemas.microsoft.com/office/word/2006/wordml" xmlns:wps="http://schemas.microsoft.com/office/word/2010/wordprocessingShape" mc:Ignorable="w14 w15 w16se w16cid w16 w16cex w16sdtdh wp14">
+<w:document xmlns:wpc="http://schemas.microsoft.com/office/word/2010/wordprocessingCanvas" xmlns:cx="http://schemas.microsoft.com/office/drawing/2014/chartex" xmlns:cx1="http://schemas.microsoft.com/office/drawing/2015/9/8/chartex" xmlns:cx2="http://schemas.microsoft.com/office/drawing/2015/10/21/chartex" xmlns:cx3="http://schemas.microsoft.com/office/drawing/2016/5/9/chartex" xmlns:cx4="http://schemas.microsoft.com/office/drawing/2016/5/10/chartex" xmlns:cx5="http://schemas.microsoft.com/office/drawing/2016/5/11/chartex" xmlns:cx6="http://schemas.microsoft.com/office/drawing/2016/5/12/chartex" xmlns:cx7="http://schemas.microsoft.com/office/drawing/2016/5/13/chartex" xmlns:cx8="http://schemas.microsoft.com/office/drawing/2016/5/14/chartex" xmlns:mc="http://schemas.openxmlformats.org/markup-compatibility/2006" xmlns:aink="http://schemas.microsoft.com/office/drawing/2016/ink" xmlns:am3d="http://schemas.microsoft.com/office/drawing/2017/model3d" xmlns:o="urn:schemas-microsoft-com:office:office" xmlns:oel="http://schemas.microsoft.com/office/2019/extlst" xmlns:r="http://schemas.openxmlformats.org/officeDocument/2006/relationships" xmlns:m="http://schemas.openxmlformats.org/officeDocument/2006/math" xmlns:v="urn:schemas-microsoft-com:vml" xmlns:wp14="http://schemas.microsoft.com/office/word/2010/wordprocessingDrawing" xmlns:wp="http://schemas.openxmlformats.org/drawingml/2006/wordprocessingDrawing" xmlns:w10="urn:schemas-microsoft-com:office:word" xmlns:w="http://schemas.openxmlformats.org/wordprocessingml/2006/main" xmlns:w14="http://schemas.microsoft.com/office/word/2010/wordml" xmlns:w15="http://schemas.microsoft.com/office/word/2012/wordml" xmlns:w16cex="http://schemas.microsoft.com/office/word/2018/wordml/cex" xmlns:w16cid="http://schemas.microsoft.com/office/word/2016/wordml/cid" xmlns:w16="http://schemas.microsoft.com/office/word/2018/wordml" xmlns:w16du="http://schemas.microsoft.com/office/word/2023/wordml/word16du" xmlns:w16sdtdh="http://schemas.microsoft.com/office/word/2020/wordml/sdtdatahash" xmlns:w16se="http://schemas.microsoft.com/office/word/2015/wordml/symex" xmlns:wpg="http://schemas.microsoft.com/office/word/2010/wordprocessingGroup" xmlns:wpi="http://schemas.microsoft.com/office/word/2010/wordprocessingInk" xmlns:wne="http://schemas.microsoft.com/office/word/2006/wordml" xmlns:wps="http://schemas.microsoft.com/office/word/2010/wordprocessingShape" mc:Ignorable="w14 w15 w16se w16cid w16 w16cex w16sdtdh w16du wp14">
   <w:body>
     <w:p>
       <w:pPr>
@@ -3756,7 +3756,6 @@
               <w:szCs w:val="24"/>
               <w:u w:val="none"/>
             </w:rPr>
-            <w:lastRenderedPageBreak/>
             <w:t xml:space="preserve">5. </w:t>
           </w:r>
           <w:hyperlink w:anchor="_Toc150768973" w:history="1">
@@ -5227,7 +5226,6 @@
         <w:rPr>
           <w:rFonts w:ascii="Times New Roman" w:hAnsi="Times New Roman" w:cs="Times New Roman"/>
         </w:rPr>
-        <w:lastRenderedPageBreak/>
         <w:t>I</w:t>
       </w:r>
       <w:r>
@@ -5249,6 +5247,7 @@
         <w:pStyle w:val="Titre2"/>
       </w:pPr>
       <w:bookmarkStart w:id="1" w:name="_Toc150768943"/>
+      <w:proofErr w:type="spellStart"/>
       <w:r>
         <w:t>I</w:t>
       </w:r>
@@ -5256,9 +5255,18 @@
         <w:t>’</w:t>
       </w:r>
       <w:r>
-        <w:t>ve found</w:t>
+        <w:t>ve</w:t>
+      </w:r>
+      <w:proofErr w:type="spellEnd"/>
+      <w:r>
+        <w:t xml:space="preserve"> </w:t>
+      </w:r>
+      <w:proofErr w:type="spellStart"/>
+      <w:r>
+        <w:t>found</w:t>
       </w:r>
       <w:bookmarkEnd w:id="1"/>
+      <w:proofErr w:type="spellEnd"/>
     </w:p>
     <w:p>
       <w:pPr>
@@ -5323,6 +5331,7 @@
           <w:szCs w:val="24"/>
         </w:rPr>
       </w:pPr>
+      <w:proofErr w:type="gramStart"/>
       <w:r>
         <w:rPr>
           <w:rFonts w:ascii="Times New Roman" w:hAnsi="Times New Roman" w:cs="Times New Roman"/>
@@ -5339,6 +5348,7 @@
         </w:rPr>
         <w:t>e</w:t>
       </w:r>
+      <w:proofErr w:type="gramEnd"/>
       <w:r>
         <w:rPr>
           <w:rFonts w:ascii="Times New Roman" w:hAnsi="Times New Roman" w:cs="Times New Roman"/>
@@ -5832,7 +5842,15 @@
       </w:pPr>
       <w:bookmarkStart w:id="2" w:name="_Toc150768944"/>
       <w:r>
-        <w:t>Arise in my life</w:t>
+        <w:t xml:space="preserve">Arise in </w:t>
+      </w:r>
+      <w:proofErr w:type="spellStart"/>
+      <w:r>
+        <w:t>my</w:t>
+      </w:r>
+      <w:proofErr w:type="spellEnd"/>
+      <w:r>
+        <w:t xml:space="preserve"> life</w:t>
       </w:r>
       <w:bookmarkEnd w:id="2"/>
     </w:p>
@@ -6191,6 +6209,7 @@
           <w:szCs w:val="24"/>
         </w:rPr>
       </w:pPr>
+      <w:proofErr w:type="spellStart"/>
       <w:r>
         <w:rPr>
           <w:rFonts w:ascii="Times New Roman" w:hAnsi="Times New Roman" w:cs="Times New Roman"/>
@@ -6223,6 +6242,7 @@
         </w:rPr>
         <w:t>toi</w:t>
       </w:r>
+      <w:proofErr w:type="spellEnd"/>
       <w:r>
         <w:rPr>
           <w:rFonts w:ascii="Times New Roman" w:hAnsi="Times New Roman" w:cs="Times New Roman"/>
@@ -6573,7 +6593,25 @@
           <w:sz w:val="24"/>
           <w:szCs w:val="24"/>
         </w:rPr>
-        <w:t>Merveilleux que tu es,</w:t>
+        <w:t xml:space="preserve">Merveilleux que tu </w:t>
+      </w:r>
+      <w:proofErr w:type="gramStart"/>
+      <w:r>
+        <w:rPr>
+          <w:rFonts w:ascii="Times New Roman" w:hAnsi="Times New Roman" w:cs="Times New Roman"/>
+          <w:sz w:val="24"/>
+          <w:szCs w:val="24"/>
+        </w:rPr>
+        <w:t>es</w:t>
+      </w:r>
+      <w:proofErr w:type="gramEnd"/>
+      <w:r>
+        <w:rPr>
+          <w:rFonts w:ascii="Times New Roman" w:hAnsi="Times New Roman" w:cs="Times New Roman"/>
+          <w:sz w:val="24"/>
+          <w:szCs w:val="24"/>
+        </w:rPr>
+        <w:t>,</w:t>
       </w:r>
     </w:p>
     <w:p>
@@ -6625,7 +6663,25 @@
           <w:sz w:val="24"/>
           <w:szCs w:val="24"/>
         </w:rPr>
-        <w:t>il est,</w:t>
+        <w:t xml:space="preserve">il </w:t>
+      </w:r>
+      <w:proofErr w:type="gramStart"/>
+      <w:r>
+        <w:rPr>
+          <w:rFonts w:ascii="Times New Roman" w:hAnsi="Times New Roman" w:cs="Times New Roman"/>
+          <w:sz w:val="24"/>
+          <w:szCs w:val="24"/>
+        </w:rPr>
+        <w:t>est</w:t>
+      </w:r>
+      <w:proofErr w:type="gramEnd"/>
+      <w:r>
+        <w:rPr>
+          <w:rFonts w:ascii="Times New Roman" w:hAnsi="Times New Roman" w:cs="Times New Roman"/>
+          <w:sz w:val="24"/>
+          <w:szCs w:val="24"/>
+        </w:rPr>
+        <w:t>,</w:t>
       </w:r>
     </w:p>
     <w:p>
@@ -6733,13 +6789,23 @@
           <w:szCs w:val="24"/>
         </w:rPr>
       </w:pPr>
-      <w:r>
-        <w:rPr>
-          <w:rFonts w:ascii="Times New Roman" w:hAnsi="Times New Roman" w:cs="Times New Roman"/>
-          <w:sz w:val="24"/>
-          <w:szCs w:val="24"/>
-        </w:rPr>
-        <w:t>Beautiful il t</w:t>
+      <w:proofErr w:type="spellStart"/>
+      <w:r>
+        <w:rPr>
+          <w:rFonts w:ascii="Times New Roman" w:hAnsi="Times New Roman" w:cs="Times New Roman"/>
+          <w:sz w:val="24"/>
+          <w:szCs w:val="24"/>
+        </w:rPr>
+        <w:t>Beautiful</w:t>
+      </w:r>
+      <w:proofErr w:type="spellEnd"/>
+      <w:r>
+        <w:rPr>
+          <w:rFonts w:ascii="Times New Roman" w:hAnsi="Times New Roman" w:cs="Times New Roman"/>
+          <w:sz w:val="24"/>
+          <w:szCs w:val="24"/>
+        </w:rPr>
+        <w:t xml:space="preserve"> il t</w:t>
       </w:r>
       <w:r>
         <w:rPr>
@@ -6847,13 +6913,23 @@
           <w:szCs w:val="24"/>
         </w:rPr>
       </w:pPr>
-      <w:r>
-        <w:rPr>
-          <w:rFonts w:ascii="Times New Roman" w:hAnsi="Times New Roman" w:cs="Times New Roman"/>
-          <w:sz w:val="24"/>
-          <w:szCs w:val="24"/>
-        </w:rPr>
-        <w:t>Laisse-moi en faire autant,</w:t>
+      <w:proofErr w:type="gramStart"/>
+      <w:r>
+        <w:rPr>
+          <w:rFonts w:ascii="Times New Roman" w:hAnsi="Times New Roman" w:cs="Times New Roman"/>
+          <w:sz w:val="24"/>
+          <w:szCs w:val="24"/>
+        </w:rPr>
+        <w:t>Laisse-moi en</w:t>
+      </w:r>
+      <w:proofErr w:type="gramEnd"/>
+      <w:r>
+        <w:rPr>
+          <w:rFonts w:ascii="Times New Roman" w:hAnsi="Times New Roman" w:cs="Times New Roman"/>
+          <w:sz w:val="24"/>
+          <w:szCs w:val="24"/>
+        </w:rPr>
+        <w:t xml:space="preserve"> faire autant,</w:t>
       </w:r>
     </w:p>
     <w:p>
@@ -7643,10 +7719,20 @@
         <w:pStyle w:val="Titre2"/>
       </w:pPr>
       <w:bookmarkStart w:id="5" w:name="_Toc150768947"/>
-      <w:r>
-        <w:t>Give thanks</w:t>
+      <w:proofErr w:type="spellStart"/>
+      <w:r>
+        <w:t>Give</w:t>
+      </w:r>
+      <w:proofErr w:type="spellEnd"/>
+      <w:r>
+        <w:t xml:space="preserve"> </w:t>
+      </w:r>
+      <w:proofErr w:type="spellStart"/>
+      <w:r>
+        <w:t>thanks</w:t>
       </w:r>
       <w:bookmarkEnd w:id="5"/>
+      <w:proofErr w:type="spellEnd"/>
     </w:p>
     <w:p>
       <w:pPr>
@@ -10463,7 +10549,6 @@
           <w:sz w:val="24"/>
           <w:szCs w:val="24"/>
         </w:rPr>
-        <w:lastRenderedPageBreak/>
         <w:t>Recherche constamment</w:t>
       </w:r>
     </w:p>
@@ -10579,7 +10664,6 @@
         <w:rPr>
           <w:rFonts w:ascii="Times New Roman" w:hAnsi="Times New Roman" w:cs="Times New Roman"/>
         </w:rPr>
-        <w:lastRenderedPageBreak/>
         <w:t>II</w:t>
       </w:r>
       <w:r>
@@ -11184,8 +11268,13 @@
         <w:pStyle w:val="Titre2"/>
       </w:pPr>
       <w:bookmarkStart w:id="12" w:name="_Toc150768954"/>
-      <w:r>
-        <w:t>E.j.s.i.</w:t>
+      <w:proofErr w:type="spellStart"/>
+      <w:r>
+        <w:t>E.j.s.i</w:t>
+      </w:r>
+      <w:proofErr w:type="spellEnd"/>
+      <w:r>
+        <w:t>.</w:t>
       </w:r>
       <w:bookmarkEnd w:id="12"/>
     </w:p>
@@ -11522,7 +11611,23 @@
           <w:sz w:val="24"/>
           <w:szCs w:val="24"/>
         </w:rPr>
-        <w:t>Car ils les trouvent si bonne.</w:t>
+        <w:t>Car ils les trouvent si bonne</w:t>
+      </w:r>
+      <w:r>
+        <w:rPr>
+          <w:rFonts w:ascii="Times New Roman" w:hAnsi="Times New Roman" w:cs="Times New Roman"/>
+          <w:sz w:val="24"/>
+          <w:szCs w:val="24"/>
+        </w:rPr>
+        <w:t>s</w:t>
+      </w:r>
+      <w:r>
+        <w:rPr>
+          <w:rFonts w:ascii="Times New Roman" w:hAnsi="Times New Roman" w:cs="Times New Roman"/>
+          <w:sz w:val="24"/>
+          <w:szCs w:val="24"/>
+        </w:rPr>
+        <w:t>.</w:t>
       </w:r>
     </w:p>
     <w:p>
@@ -12172,7 +12277,25 @@
           <w:sz w:val="24"/>
           <w:szCs w:val="24"/>
         </w:rPr>
-        <w:t>Il les multiple à chaque heure,</w:t>
+        <w:t xml:space="preserve">Il </w:t>
+      </w:r>
+      <w:proofErr w:type="gramStart"/>
+      <w:r>
+        <w:rPr>
+          <w:rFonts w:ascii="Times New Roman" w:hAnsi="Times New Roman" w:cs="Times New Roman"/>
+          <w:sz w:val="24"/>
+          <w:szCs w:val="24"/>
+        </w:rPr>
+        <w:t>les multiple</w:t>
+      </w:r>
+      <w:proofErr w:type="gramEnd"/>
+      <w:r>
+        <w:rPr>
+          <w:rFonts w:ascii="Times New Roman" w:hAnsi="Times New Roman" w:cs="Times New Roman"/>
+          <w:sz w:val="24"/>
+          <w:szCs w:val="24"/>
+        </w:rPr>
+        <w:t xml:space="preserve"> à chaque heure,</w:t>
       </w:r>
     </w:p>
     <w:p>
@@ -12740,7 +12863,25 @@
           <w:sz w:val="24"/>
           <w:szCs w:val="24"/>
         </w:rPr>
-        <w:t>as choisi oh Seigneur,</w:t>
+        <w:t xml:space="preserve">as choisi </w:t>
+      </w:r>
+      <w:proofErr w:type="spellStart"/>
+      <w:r>
+        <w:rPr>
+          <w:rFonts w:ascii="Times New Roman" w:hAnsi="Times New Roman" w:cs="Times New Roman"/>
+          <w:sz w:val="24"/>
+          <w:szCs w:val="24"/>
+        </w:rPr>
+        <w:t>oh</w:t>
+      </w:r>
+      <w:proofErr w:type="spellEnd"/>
+      <w:r>
+        <w:rPr>
+          <w:rFonts w:ascii="Times New Roman" w:hAnsi="Times New Roman" w:cs="Times New Roman"/>
+          <w:sz w:val="24"/>
+          <w:szCs w:val="24"/>
+        </w:rPr>
+        <w:t xml:space="preserve"> Seigneur,</w:t>
       </w:r>
     </w:p>
     <w:p>
@@ -13076,14 +13217,35 @@
         <w:pStyle w:val="Titre2"/>
       </w:pPr>
       <w:bookmarkStart w:id="15" w:name="_Toc150768957"/>
-      <w:r>
-        <w:t>My heart shan</w:t>
+      <w:proofErr w:type="spellStart"/>
+      <w:r>
+        <w:t>My</w:t>
+      </w:r>
+      <w:proofErr w:type="spellEnd"/>
+      <w:r>
+        <w:t xml:space="preserve"> </w:t>
+      </w:r>
+      <w:proofErr w:type="spellStart"/>
+      <w:r>
+        <w:t>heart</w:t>
+      </w:r>
+      <w:proofErr w:type="spellEnd"/>
+      <w:r>
+        <w:t xml:space="preserve"> </w:t>
+      </w:r>
+      <w:proofErr w:type="spellStart"/>
+      <w:r>
+        <w:t>shan</w:t>
       </w:r>
       <w:r>
         <w:t>’</w:t>
       </w:r>
       <w:r>
-        <w:t>t miss love</w:t>
+        <w:t>t</w:t>
+      </w:r>
+      <w:proofErr w:type="spellEnd"/>
+      <w:r>
+        <w:t xml:space="preserve"> miss love</w:t>
       </w:r>
       <w:bookmarkEnd w:id="15"/>
     </w:p>
@@ -13686,10 +13848,12 @@
         <w:pStyle w:val="Titre2"/>
       </w:pPr>
       <w:bookmarkStart w:id="16" w:name="_Toc150768958"/>
+      <w:proofErr w:type="spellStart"/>
       <w:r>
         <w:t>Overflows</w:t>
       </w:r>
       <w:bookmarkEnd w:id="16"/>
+      <w:proofErr w:type="spellEnd"/>
     </w:p>
     <w:p>
       <w:pPr>
@@ -14210,10 +14374,12 @@
         <w:pStyle w:val="Titre2"/>
       </w:pPr>
       <w:bookmarkStart w:id="17" w:name="_Toc150768959"/>
+      <w:proofErr w:type="spellStart"/>
       <w:r>
         <w:t>Rabbouni</w:t>
       </w:r>
       <w:bookmarkEnd w:id="17"/>
+      <w:proofErr w:type="spellEnd"/>
     </w:p>
     <w:p>
       <w:pPr>
@@ -14628,8 +14794,18 @@
           <w:sz w:val="24"/>
           <w:szCs w:val="24"/>
         </w:rPr>
-        <w:t>Dis un mot à Rabbouni</w:t>
-      </w:r>
+        <w:t xml:space="preserve">Dis un mot à </w:t>
+      </w:r>
+      <w:proofErr w:type="spellStart"/>
+      <w:r>
+        <w:rPr>
+          <w:rFonts w:ascii="Times New Roman" w:hAnsi="Times New Roman" w:cs="Times New Roman"/>
+          <w:sz w:val="24"/>
+          <w:szCs w:val="24"/>
+        </w:rPr>
+        <w:t>Rabbouni</w:t>
+      </w:r>
+      <w:proofErr w:type="spellEnd"/>
     </w:p>
     <w:p>
       <w:pPr>
@@ -14765,11 +14941,18 @@
         <w:rPr>
           <w:rFonts w:ascii="Times New Roman" w:hAnsi="Times New Roman" w:cs="Times New Roman"/>
         </w:rPr>
-        <w:lastRenderedPageBreak/>
         <w:t>III</w:t>
       </w:r>
       <w:r>
-        <w:t>. A glowing love</w:t>
+        <w:t xml:space="preserve">. A </w:t>
+      </w:r>
+      <w:proofErr w:type="spellStart"/>
+      <w:r>
+        <w:t>glowing</w:t>
+      </w:r>
+      <w:proofErr w:type="spellEnd"/>
+      <w:r>
+        <w:t xml:space="preserve"> love</w:t>
       </w:r>
       <w:bookmarkEnd w:id="18"/>
     </w:p>
@@ -15979,7 +16162,25 @@
           <w:sz w:val="24"/>
           <w:szCs w:val="24"/>
         </w:rPr>
-        <w:t>Qui vous seront vraiment importants.</w:t>
+        <w:t xml:space="preserve">Qui vous </w:t>
+      </w:r>
+      <w:proofErr w:type="gramStart"/>
+      <w:r>
+        <w:rPr>
+          <w:rFonts w:ascii="Times New Roman" w:hAnsi="Times New Roman" w:cs="Times New Roman"/>
+          <w:sz w:val="24"/>
+          <w:szCs w:val="24"/>
+        </w:rPr>
+        <w:t>seront</w:t>
+      </w:r>
+      <w:proofErr w:type="gramEnd"/>
+      <w:r>
+        <w:rPr>
+          <w:rFonts w:ascii="Times New Roman" w:hAnsi="Times New Roman" w:cs="Times New Roman"/>
+          <w:sz w:val="24"/>
+          <w:szCs w:val="24"/>
+        </w:rPr>
+        <w:t xml:space="preserve"> vraiment importants.</w:t>
       </w:r>
     </w:p>
     <w:p>
@@ -16421,40 +16622,80 @@
           <w:szCs w:val="24"/>
           <w:lang w:val="en-US"/>
         </w:rPr>
-        <w:t>Respecter ses limites.</w:t>
-      </w:r>
-    </w:p>
-    <w:p>
-      <w:pPr>
-        <w:jc w:val="center"/>
+        <w:t xml:space="preserve">Respecter </w:t>
+      </w:r>
+      <w:proofErr w:type="spellStart"/>
+      <w:r>
         <w:rPr>
           <w:rFonts w:ascii="Times New Roman" w:hAnsi="Times New Roman" w:cs="Times New Roman"/>
           <w:sz w:val="24"/>
           <w:szCs w:val="24"/>
           <w:lang w:val="en-US"/>
         </w:rPr>
-      </w:pPr>
-    </w:p>
-    <w:p>
-      <w:pPr>
-        <w:jc w:val="center"/>
+        <w:t>ses</w:t>
+      </w:r>
+      <w:proofErr w:type="spellEnd"/>
+      <w:r>
         <w:rPr>
           <w:rFonts w:ascii="Times New Roman" w:hAnsi="Times New Roman" w:cs="Times New Roman"/>
           <w:sz w:val="24"/>
           <w:szCs w:val="24"/>
           <w:lang w:val="en-US"/>
         </w:rPr>
-      </w:pPr>
-    </w:p>
-    <w:p>
-      <w:pPr>
-        <w:jc w:val="center"/>
+        <w:t xml:space="preserve"> </w:t>
+      </w:r>
+      <w:proofErr w:type="spellStart"/>
+      <w:r>
         <w:rPr>
           <w:rFonts w:ascii="Times New Roman" w:hAnsi="Times New Roman" w:cs="Times New Roman"/>
           <w:sz w:val="24"/>
           <w:szCs w:val="24"/>
           <w:lang w:val="en-US"/>
         </w:rPr>
+        <w:t>limites</w:t>
+      </w:r>
+      <w:proofErr w:type="spellEnd"/>
+      <w:r>
+        <w:rPr>
+          <w:rFonts w:ascii="Times New Roman" w:hAnsi="Times New Roman" w:cs="Times New Roman"/>
+          <w:sz w:val="24"/>
+          <w:szCs w:val="24"/>
+          <w:lang w:val="en-US"/>
+        </w:rPr>
+        <w:t>.</w:t>
+      </w:r>
+    </w:p>
+    <w:p>
+      <w:pPr>
+        <w:jc w:val="center"/>
+        <w:rPr>
+          <w:rFonts w:ascii="Times New Roman" w:hAnsi="Times New Roman" w:cs="Times New Roman"/>
+          <w:sz w:val="24"/>
+          <w:szCs w:val="24"/>
+          <w:lang w:val="en-US"/>
+        </w:rPr>
+      </w:pPr>
+    </w:p>
+    <w:p>
+      <w:pPr>
+        <w:jc w:val="center"/>
+        <w:rPr>
+          <w:rFonts w:ascii="Times New Roman" w:hAnsi="Times New Roman" w:cs="Times New Roman"/>
+          <w:sz w:val="24"/>
+          <w:szCs w:val="24"/>
+          <w:lang w:val="en-US"/>
+        </w:rPr>
+      </w:pPr>
+    </w:p>
+    <w:p>
+      <w:pPr>
+        <w:jc w:val="center"/>
+        <w:rPr>
+          <w:rFonts w:ascii="Times New Roman" w:hAnsi="Times New Roman" w:cs="Times New Roman"/>
+          <w:sz w:val="24"/>
+          <w:szCs w:val="24"/>
+          <w:lang w:val="en-US"/>
+        </w:rPr>
       </w:pPr>
     </w:p>
     <w:p>
@@ -18160,7 +18401,25 @@
           <w:sz w:val="24"/>
           <w:szCs w:val="24"/>
         </w:rPr>
-        <w:t>Nous est rassurée.</w:t>
+        <w:t xml:space="preserve">Nous </w:t>
+      </w:r>
+      <w:proofErr w:type="gramStart"/>
+      <w:r>
+        <w:rPr>
+          <w:rFonts w:ascii="Times New Roman" w:hAnsi="Times New Roman" w:cs="Times New Roman"/>
+          <w:sz w:val="24"/>
+          <w:szCs w:val="24"/>
+        </w:rPr>
+        <w:t>est</w:t>
+      </w:r>
+      <w:proofErr w:type="gramEnd"/>
+      <w:r>
+        <w:rPr>
+          <w:rFonts w:ascii="Times New Roman" w:hAnsi="Times New Roman" w:cs="Times New Roman"/>
+          <w:sz w:val="24"/>
+          <w:szCs w:val="24"/>
+        </w:rPr>
+        <w:t xml:space="preserve"> rassurée.</w:t>
       </w:r>
     </w:p>
     <w:p>
@@ -18314,7 +18573,25 @@
           <w:sz w:val="24"/>
           <w:szCs w:val="24"/>
         </w:rPr>
-        <w:t>Ne pouvaient nous racheter.</w:t>
+        <w:t xml:space="preserve">Ne </w:t>
+      </w:r>
+      <w:proofErr w:type="gramStart"/>
+      <w:r>
+        <w:rPr>
+          <w:rFonts w:ascii="Times New Roman" w:hAnsi="Times New Roman" w:cs="Times New Roman"/>
+          <w:sz w:val="24"/>
+          <w:szCs w:val="24"/>
+        </w:rPr>
+        <w:t>pouvaient nous</w:t>
+      </w:r>
+      <w:proofErr w:type="gramEnd"/>
+      <w:r>
+        <w:rPr>
+          <w:rFonts w:ascii="Times New Roman" w:hAnsi="Times New Roman" w:cs="Times New Roman"/>
+          <w:sz w:val="24"/>
+          <w:szCs w:val="24"/>
+        </w:rPr>
+        <w:t xml:space="preserve"> racheter.</w:t>
       </w:r>
     </w:p>
     <w:p>
@@ -18703,7 +18980,6 @@
         <w:rPr>
           <w:rFonts w:ascii="Times New Roman" w:hAnsi="Times New Roman" w:cs="Times New Roman"/>
         </w:rPr>
-        <w:lastRenderedPageBreak/>
         <w:t>IV</w:t>
       </w:r>
       <w:r>
@@ -20309,6 +20585,7 @@
         </w:rPr>
         <w:t xml:space="preserve">Mon </w:t>
       </w:r>
+      <w:proofErr w:type="spellStart"/>
       <w:r>
         <w:rPr>
           <w:rFonts w:ascii="Times New Roman" w:hAnsi="Times New Roman" w:cs="Times New Roman"/>
@@ -20318,6 +20595,7 @@
         </w:rPr>
         <w:t>cœur</w:t>
       </w:r>
+      <w:proofErr w:type="spellEnd"/>
       <w:r>
         <w:rPr>
           <w:rFonts w:ascii="Times New Roman" w:hAnsi="Times New Roman" w:cs="Times New Roman"/>
@@ -22010,7 +22288,43 @@
           <w:sz w:val="24"/>
           <w:szCs w:val="24"/>
         </w:rPr>
-        <w:t>Et dis-toi « Je suis Beautiful, oui Beautiful à ses yeux</w:t>
+        <w:t xml:space="preserve">Et dis-toi « Je suis </w:t>
+      </w:r>
+      <w:proofErr w:type="spellStart"/>
+      <w:r>
+        <w:rPr>
+          <w:rFonts w:ascii="Times New Roman" w:hAnsi="Times New Roman" w:cs="Times New Roman"/>
+          <w:sz w:val="24"/>
+          <w:szCs w:val="24"/>
+        </w:rPr>
+        <w:t>Beautiful</w:t>
+      </w:r>
+      <w:proofErr w:type="spellEnd"/>
+      <w:r>
+        <w:rPr>
+          <w:rFonts w:ascii="Times New Roman" w:hAnsi="Times New Roman" w:cs="Times New Roman"/>
+          <w:sz w:val="24"/>
+          <w:szCs w:val="24"/>
+        </w:rPr>
+        <w:t xml:space="preserve">, oui </w:t>
+      </w:r>
+      <w:proofErr w:type="spellStart"/>
+      <w:r>
+        <w:rPr>
+          <w:rFonts w:ascii="Times New Roman" w:hAnsi="Times New Roman" w:cs="Times New Roman"/>
+          <w:sz w:val="24"/>
+          <w:szCs w:val="24"/>
+        </w:rPr>
+        <w:t>Beautiful</w:t>
+      </w:r>
+      <w:proofErr w:type="spellEnd"/>
+      <w:r>
+        <w:rPr>
+          <w:rFonts w:ascii="Times New Roman" w:hAnsi="Times New Roman" w:cs="Times New Roman"/>
+          <w:sz w:val="24"/>
+          <w:szCs w:val="24"/>
+        </w:rPr>
+        <w:t xml:space="preserve"> à ses yeux</w:t>
       </w:r>
     </w:p>
     <w:p>
@@ -22076,7 +22390,6 @@
           <w:sz w:val="24"/>
           <w:szCs w:val="24"/>
         </w:rPr>
-        <w:lastRenderedPageBreak/>
         <w:t>Ce n</w:t>
       </w:r>
       <w:r>
@@ -22900,13 +23213,25 @@
         <w:rPr>
           <w:rFonts w:ascii="Times New Roman" w:hAnsi="Times New Roman" w:cs="Times New Roman"/>
         </w:rPr>
-        <w:lastRenderedPageBreak/>
         <w:t>V</w:t>
       </w:r>
       <w:r>
-        <w:t>. No love without God</w:t>
+        <w:t xml:space="preserve">. No love </w:t>
+      </w:r>
+      <w:proofErr w:type="spellStart"/>
+      <w:r>
+        <w:t>without</w:t>
+      </w:r>
+      <w:proofErr w:type="spellEnd"/>
+      <w:r>
+        <w:t xml:space="preserve"> </w:t>
+      </w:r>
+      <w:proofErr w:type="spellStart"/>
+      <w:r>
+        <w:t>God</w:t>
       </w:r>
       <w:bookmarkEnd w:id="34"/>
+      <w:proofErr w:type="spellEnd"/>
     </w:p>
     <w:p>
       <w:pPr>
@@ -24614,8 +24939,39 @@
           <w:szCs w:val="24"/>
           <w:lang w:val="en-US"/>
         </w:rPr>
-        <w:t>À peine nous mourrons</w:t>
-      </w:r>
+        <w:t xml:space="preserve">À </w:t>
+      </w:r>
+      <w:proofErr w:type="spellStart"/>
+      <w:r>
+        <w:rPr>
+          <w:rFonts w:ascii="Times New Roman" w:hAnsi="Times New Roman" w:cs="Times New Roman"/>
+          <w:sz w:val="24"/>
+          <w:szCs w:val="24"/>
+          <w:lang w:val="en-US"/>
+        </w:rPr>
+        <w:t>peine</w:t>
+      </w:r>
+      <w:proofErr w:type="spellEnd"/>
+      <w:r>
+        <w:rPr>
+          <w:rFonts w:ascii="Times New Roman" w:hAnsi="Times New Roman" w:cs="Times New Roman"/>
+          <w:sz w:val="24"/>
+          <w:szCs w:val="24"/>
+          <w:lang w:val="en-US"/>
+        </w:rPr>
+        <w:t xml:space="preserve"> nous </w:t>
+      </w:r>
+      <w:proofErr w:type="spellStart"/>
+      <w:r>
+        <w:rPr>
+          <w:rFonts w:ascii="Times New Roman" w:hAnsi="Times New Roman" w:cs="Times New Roman"/>
+          <w:sz w:val="24"/>
+          <w:szCs w:val="24"/>
+          <w:lang w:val="en-US"/>
+        </w:rPr>
+        <w:t>mourrons</w:t>
+      </w:r>
+      <w:proofErr w:type="spellEnd"/>
     </w:p>
     <w:p>
       <w:pPr>
@@ -24892,7 +25248,16 @@
           <w:sz w:val="24"/>
           <w:szCs w:val="24"/>
         </w:rPr>
-        <w:t>un homme l</w:t>
+        <w:t xml:space="preserve">un homme </w:t>
+      </w:r>
+      <w:proofErr w:type="gramStart"/>
+      <w:r>
+        <w:rPr>
+          <w:rFonts w:ascii="Times New Roman" w:hAnsi="Times New Roman" w:cs="Times New Roman"/>
+          <w:sz w:val="24"/>
+          <w:szCs w:val="24"/>
+        </w:rPr>
+        <w:t>l</w:t>
       </w:r>
       <w:r>
         <w:rPr>
@@ -24908,7 +25273,16 @@
           <w:sz w:val="24"/>
           <w:szCs w:val="24"/>
         </w:rPr>
-        <w:t>a fait ;</w:t>
+        <w:t>a</w:t>
+      </w:r>
+      <w:proofErr w:type="gramEnd"/>
+      <w:r>
+        <w:rPr>
+          <w:rFonts w:ascii="Times New Roman" w:hAnsi="Times New Roman" w:cs="Times New Roman"/>
+          <w:sz w:val="24"/>
+          <w:szCs w:val="24"/>
+        </w:rPr>
+        <w:t xml:space="preserve"> fait ;</w:t>
       </w:r>
     </w:p>
     <w:p>
@@ -26398,7 +26772,6 @@
           <w:sz w:val="24"/>
           <w:szCs w:val="24"/>
         </w:rPr>
-        <w:lastRenderedPageBreak/>
         <w:t>Me voici alors</w:t>
       </w:r>
     </w:p>
@@ -28647,7 +29020,6 @@
           <w:sz w:val="24"/>
           <w:szCs w:val="24"/>
         </w:rPr>
-        <w:lastRenderedPageBreak/>
         <w:t>Oubliant que Jésus a dit</w:t>
       </w:r>
     </w:p>
@@ -29421,7 +29793,6 @@
           <w:sz w:val="24"/>
           <w:szCs w:val="24"/>
         </w:rPr>
-        <w:lastRenderedPageBreak/>
         <w:t>Le mal se repend dans le monde,</w:t>
       </w:r>
     </w:p>
@@ -29698,7 +30069,6 @@
       </w:pPr>
       <w:bookmarkStart w:id="44" w:name="_Toc150768986"/>
       <w:r>
-        <w:lastRenderedPageBreak/>
         <w:t>Difficile à comprendre</w:t>
       </w:r>
       <w:bookmarkEnd w:id="44"/>
@@ -30343,7 +30713,7 @@
 </file>
 
 <file path=word/endnotes.xml><?xml version="1.0" encoding="utf-8"?>
-<w:endnotes xmlns:wpc="http://schemas.microsoft.com/office/word/2010/wordprocessingCanvas" xmlns:cx="http://schemas.microsoft.com/office/drawing/2014/chartex" xmlns:cx1="http://schemas.microsoft.com/office/drawing/2015/9/8/chartex" xmlns:cx2="http://schemas.microsoft.com/office/drawing/2015/10/21/chartex" xmlns:cx3="http://schemas.microsoft.com/office/drawing/2016/5/9/chartex" xmlns:cx4="http://schemas.microsoft.com/office/drawing/2016/5/10/chartex" xmlns:cx5="http://schemas.microsoft.com/office/drawing/2016/5/11/chartex" xmlns:cx6="http://schemas.microsoft.com/office/drawing/2016/5/12/chartex" xmlns:cx7="http://schemas.microsoft.com/office/drawing/2016/5/13/chartex" xmlns:cx8="http://schemas.microsoft.com/office/drawing/2016/5/14/chartex" xmlns:mc="http://schemas.openxmlformats.org/markup-compatibility/2006" xmlns:aink="http://schemas.microsoft.com/office/drawing/2016/ink" xmlns:am3d="http://schemas.microsoft.com/office/drawing/2017/model3d" xmlns:o="urn:schemas-microsoft-com:office:office" xmlns:oel="http://schemas.microsoft.com/office/2019/extlst" xmlns:r="http://schemas.openxmlformats.org/officeDocument/2006/relationships" xmlns:m="http://schemas.openxmlformats.org/officeDocument/2006/math" xmlns:v="urn:schemas-microsoft-com:vml" xmlns:wp14="http://schemas.microsoft.com/office/word/2010/wordprocessingDrawing" xmlns:wp="http://schemas.openxmlformats.org/drawingml/2006/wordprocessingDrawing" xmlns:w10="urn:schemas-microsoft-com:office:word" xmlns:w="http://schemas.openxmlformats.org/wordprocessingml/2006/main" xmlns:w14="http://schemas.microsoft.com/office/word/2010/wordml" xmlns:w15="http://schemas.microsoft.com/office/word/2012/wordml" xmlns:w16cex="http://schemas.microsoft.com/office/word/2018/wordml/cex" xmlns:w16cid="http://schemas.microsoft.com/office/word/2016/wordml/cid" xmlns:w16="http://schemas.microsoft.com/office/word/2018/wordml" xmlns:w16sdtdh="http://schemas.microsoft.com/office/word/2020/wordml/sdtdatahash" xmlns:w16se="http://schemas.microsoft.com/office/word/2015/wordml/symex" xmlns:wpg="http://schemas.microsoft.com/office/word/2010/wordprocessingGroup" xmlns:wpi="http://schemas.microsoft.com/office/word/2010/wordprocessingInk" xmlns:wne="http://schemas.microsoft.com/office/word/2006/wordml" xmlns:wps="http://schemas.microsoft.com/office/word/2010/wordprocessingShape" mc:Ignorable="w14 w15 w16se w16cid w16 w16cex w16sdtdh wp14">
+<w:endnotes xmlns:wpc="http://schemas.microsoft.com/office/word/2010/wordprocessingCanvas" xmlns:cx="http://schemas.microsoft.com/office/drawing/2014/chartex" xmlns:cx1="http://schemas.microsoft.com/office/drawing/2015/9/8/chartex" xmlns:cx2="http://schemas.microsoft.com/office/drawing/2015/10/21/chartex" xmlns:cx3="http://schemas.microsoft.com/office/drawing/2016/5/9/chartex" xmlns:cx4="http://schemas.microsoft.com/office/drawing/2016/5/10/chartex" xmlns:cx5="http://schemas.microsoft.com/office/drawing/2016/5/11/chartex" xmlns:cx6="http://schemas.microsoft.com/office/drawing/2016/5/12/chartex" xmlns:cx7="http://schemas.microsoft.com/office/drawing/2016/5/13/chartex" xmlns:cx8="http://schemas.microsoft.com/office/drawing/2016/5/14/chartex" xmlns:mc="http://schemas.openxmlformats.org/markup-compatibility/2006" xmlns:aink="http://schemas.microsoft.com/office/drawing/2016/ink" xmlns:am3d="http://schemas.microsoft.com/office/drawing/2017/model3d" xmlns:o="urn:schemas-microsoft-com:office:office" xmlns:oel="http://schemas.microsoft.com/office/2019/extlst" xmlns:r="http://schemas.openxmlformats.org/officeDocument/2006/relationships" xmlns:m="http://schemas.openxmlformats.org/officeDocument/2006/math" xmlns:v="urn:schemas-microsoft-com:vml" xmlns:wp14="http://schemas.microsoft.com/office/word/2010/wordprocessingDrawing" xmlns:wp="http://schemas.openxmlformats.org/drawingml/2006/wordprocessingDrawing" xmlns:w10="urn:schemas-microsoft-com:office:word" xmlns:w="http://schemas.openxmlformats.org/wordprocessingml/2006/main" xmlns:w14="http://schemas.microsoft.com/office/word/2010/wordml" xmlns:w15="http://schemas.microsoft.com/office/word/2012/wordml" xmlns:w16cex="http://schemas.microsoft.com/office/word/2018/wordml/cex" xmlns:w16cid="http://schemas.microsoft.com/office/word/2016/wordml/cid" xmlns:w16="http://schemas.microsoft.com/office/word/2018/wordml" xmlns:w16du="http://schemas.microsoft.com/office/word/2023/wordml/word16du" xmlns:w16sdtdh="http://schemas.microsoft.com/office/word/2020/wordml/sdtdatahash" xmlns:w16se="http://schemas.microsoft.com/office/word/2015/wordml/symex" xmlns:wpg="http://schemas.microsoft.com/office/word/2010/wordprocessingGroup" xmlns:wpi="http://schemas.microsoft.com/office/word/2010/wordprocessingInk" xmlns:wne="http://schemas.microsoft.com/office/word/2006/wordml" xmlns:wps="http://schemas.microsoft.com/office/word/2010/wordprocessingShape" mc:Ignorable="w14 w15 w16se w16cid w16 w16cex w16sdtdh w16du wp14">
   <w:endnote w:type="separator" w:id="-1">
     <w:p>
       <w:pPr>
@@ -30368,7 +30738,7 @@
 </file>
 
 <file path=word/footer1.xml><?xml version="1.0" encoding="utf-8"?>
-<w:ftr xmlns:wpc="http://schemas.microsoft.com/office/word/2010/wordprocessingCanvas" xmlns:cx="http://schemas.microsoft.com/office/drawing/2014/chartex" xmlns:cx1="http://schemas.microsoft.com/office/drawing/2015/9/8/chartex" xmlns:cx2="http://schemas.microsoft.com/office/drawing/2015/10/21/chartex" xmlns:cx3="http://schemas.microsoft.com/office/drawing/2016/5/9/chartex" xmlns:cx4="http://schemas.microsoft.com/office/drawing/2016/5/10/chartex" xmlns:cx5="http://schemas.microsoft.com/office/drawing/2016/5/11/chartex" xmlns:cx6="http://schemas.microsoft.com/office/drawing/2016/5/12/chartex" xmlns:cx7="http://schemas.microsoft.com/office/drawing/2016/5/13/chartex" xmlns:cx8="http://schemas.microsoft.com/office/drawing/2016/5/14/chartex" xmlns:mc="http://schemas.openxmlformats.org/markup-compatibility/2006" xmlns:aink="http://schemas.microsoft.com/office/drawing/2016/ink" xmlns:am3d="http://schemas.microsoft.com/office/drawing/2017/model3d" xmlns:o="urn:schemas-microsoft-com:office:office" xmlns:oel="http://schemas.microsoft.com/office/2019/extlst" xmlns:r="http://schemas.openxmlformats.org/officeDocument/2006/relationships" xmlns:m="http://schemas.openxmlformats.org/officeDocument/2006/math" xmlns:v="urn:schemas-microsoft-com:vml" xmlns:wp14="http://schemas.microsoft.com/office/word/2010/wordprocessingDrawing" xmlns:wp="http://schemas.openxmlformats.org/drawingml/2006/wordprocessingDrawing" xmlns:w10="urn:schemas-microsoft-com:office:word" xmlns:w="http://schemas.openxmlformats.org/wordprocessingml/2006/main" xmlns:w14="http://schemas.microsoft.com/office/word/2010/wordml" xmlns:w15="http://schemas.microsoft.com/office/word/2012/wordml" xmlns:w16cex="http://schemas.microsoft.com/office/word/2018/wordml/cex" xmlns:w16cid="http://schemas.microsoft.com/office/word/2016/wordml/cid" xmlns:w16="http://schemas.microsoft.com/office/word/2018/wordml" xmlns:w16sdtdh="http://schemas.microsoft.com/office/word/2020/wordml/sdtdatahash" xmlns:w16se="http://schemas.microsoft.com/office/word/2015/wordml/symex" xmlns:wpg="http://schemas.microsoft.com/office/word/2010/wordprocessingGroup" xmlns:wpi="http://schemas.microsoft.com/office/word/2010/wordprocessingInk" xmlns:wne="http://schemas.microsoft.com/office/word/2006/wordml" xmlns:wps="http://schemas.microsoft.com/office/word/2010/wordprocessingShape" mc:Ignorable="w14 w15 w16se w16cid w16 w16cex w16sdtdh wp14">
+<w:ftr xmlns:wpc="http://schemas.microsoft.com/office/word/2010/wordprocessingCanvas" xmlns:cx="http://schemas.microsoft.com/office/drawing/2014/chartex" xmlns:cx1="http://schemas.microsoft.com/office/drawing/2015/9/8/chartex" xmlns:cx2="http://schemas.microsoft.com/office/drawing/2015/10/21/chartex" xmlns:cx3="http://schemas.microsoft.com/office/drawing/2016/5/9/chartex" xmlns:cx4="http://schemas.microsoft.com/office/drawing/2016/5/10/chartex" xmlns:cx5="http://schemas.microsoft.com/office/drawing/2016/5/11/chartex" xmlns:cx6="http://schemas.microsoft.com/office/drawing/2016/5/12/chartex" xmlns:cx7="http://schemas.microsoft.com/office/drawing/2016/5/13/chartex" xmlns:cx8="http://schemas.microsoft.com/office/drawing/2016/5/14/chartex" xmlns:mc="http://schemas.openxmlformats.org/markup-compatibility/2006" xmlns:aink="http://schemas.microsoft.com/office/drawing/2016/ink" xmlns:am3d="http://schemas.microsoft.com/office/drawing/2017/model3d" xmlns:o="urn:schemas-microsoft-com:office:office" xmlns:oel="http://schemas.microsoft.com/office/2019/extlst" xmlns:r="http://schemas.openxmlformats.org/officeDocument/2006/relationships" xmlns:m="http://schemas.openxmlformats.org/officeDocument/2006/math" xmlns:v="urn:schemas-microsoft-com:vml" xmlns:wp14="http://schemas.microsoft.com/office/word/2010/wordprocessingDrawing" xmlns:wp="http://schemas.openxmlformats.org/drawingml/2006/wordprocessingDrawing" xmlns:w10="urn:schemas-microsoft-com:office:word" xmlns:w="http://schemas.openxmlformats.org/wordprocessingml/2006/main" xmlns:w14="http://schemas.microsoft.com/office/word/2010/wordml" xmlns:w15="http://schemas.microsoft.com/office/word/2012/wordml" xmlns:w16cex="http://schemas.microsoft.com/office/word/2018/wordml/cex" xmlns:w16cid="http://schemas.microsoft.com/office/word/2016/wordml/cid" xmlns:w16="http://schemas.microsoft.com/office/word/2018/wordml" xmlns:w16du="http://schemas.microsoft.com/office/word/2023/wordml/word16du" xmlns:w16sdtdh="http://schemas.microsoft.com/office/word/2020/wordml/sdtdatahash" xmlns:w16se="http://schemas.microsoft.com/office/word/2015/wordml/symex" xmlns:wpg="http://schemas.microsoft.com/office/word/2010/wordprocessingGroup" xmlns:wpi="http://schemas.microsoft.com/office/word/2010/wordprocessingInk" xmlns:wne="http://schemas.microsoft.com/office/word/2006/wordml" xmlns:wps="http://schemas.microsoft.com/office/word/2010/wordprocessingShape" mc:Ignorable="w14 w15 w16se w16cid w16 w16cex w16sdtdh w16du wp14">
   <w:sdt>
     <w:sdtPr>
       <w:id w:val="-931738262"/>
@@ -30478,7 +30848,7 @@
 </file>
 
 <file path=word/footnotes.xml><?xml version="1.0" encoding="utf-8"?>
-<w:footnotes xmlns:wpc="http://schemas.microsoft.com/office/word/2010/wordprocessingCanvas" xmlns:cx="http://schemas.microsoft.com/office/drawing/2014/chartex" xmlns:cx1="http://schemas.microsoft.com/office/drawing/2015/9/8/chartex" xmlns:cx2="http://schemas.microsoft.com/office/drawing/2015/10/21/chartex" xmlns:cx3="http://schemas.microsoft.com/office/drawing/2016/5/9/chartex" xmlns:cx4="http://schemas.microsoft.com/office/drawing/2016/5/10/chartex" xmlns:cx5="http://schemas.microsoft.com/office/drawing/2016/5/11/chartex" xmlns:cx6="http://schemas.microsoft.com/office/drawing/2016/5/12/chartex" xmlns:cx7="http://schemas.microsoft.com/office/drawing/2016/5/13/chartex" xmlns:cx8="http://schemas.microsoft.com/office/drawing/2016/5/14/chartex" xmlns:mc="http://schemas.openxmlformats.org/markup-compatibility/2006" xmlns:aink="http://schemas.microsoft.com/office/drawing/2016/ink" xmlns:am3d="http://schemas.microsoft.com/office/drawing/2017/model3d" xmlns:o="urn:schemas-microsoft-com:office:office" xmlns:oel="http://schemas.microsoft.com/office/2019/extlst" xmlns:r="http://schemas.openxmlformats.org/officeDocument/2006/relationships" xmlns:m="http://schemas.openxmlformats.org/officeDocument/2006/math" xmlns:v="urn:schemas-microsoft-com:vml" xmlns:wp14="http://schemas.microsoft.com/office/word/2010/wordprocessingDrawing" xmlns:wp="http://schemas.openxmlformats.org/drawingml/2006/wordprocessingDrawing" xmlns:w10="urn:schemas-microsoft-com:office:word" xmlns:w="http://schemas.openxmlformats.org/wordprocessingml/2006/main" xmlns:w14="http://schemas.microsoft.com/office/word/2010/wordml" xmlns:w15="http://schemas.microsoft.com/office/word/2012/wordml" xmlns:w16cex="http://schemas.microsoft.com/office/word/2018/wordml/cex" xmlns:w16cid="http://schemas.microsoft.com/office/word/2016/wordml/cid" xmlns:w16="http://schemas.microsoft.com/office/word/2018/wordml" xmlns:w16sdtdh="http://schemas.microsoft.com/office/word/2020/wordml/sdtdatahash" xmlns:w16se="http://schemas.microsoft.com/office/word/2015/wordml/symex" xmlns:wpg="http://schemas.microsoft.com/office/word/2010/wordprocessingGroup" xmlns:wpi="http://schemas.microsoft.com/office/word/2010/wordprocessingInk" xmlns:wne="http://schemas.microsoft.com/office/word/2006/wordml" xmlns:wps="http://schemas.microsoft.com/office/word/2010/wordprocessingShape" mc:Ignorable="w14 w15 w16se w16cid w16 w16cex w16sdtdh wp14">
+<w:footnotes xmlns:wpc="http://schemas.microsoft.com/office/word/2010/wordprocessingCanvas" xmlns:cx="http://schemas.microsoft.com/office/drawing/2014/chartex" xmlns:cx1="http://schemas.microsoft.com/office/drawing/2015/9/8/chartex" xmlns:cx2="http://schemas.microsoft.com/office/drawing/2015/10/21/chartex" xmlns:cx3="http://schemas.microsoft.com/office/drawing/2016/5/9/chartex" xmlns:cx4="http://schemas.microsoft.com/office/drawing/2016/5/10/chartex" xmlns:cx5="http://schemas.microsoft.com/office/drawing/2016/5/11/chartex" xmlns:cx6="http://schemas.microsoft.com/office/drawing/2016/5/12/chartex" xmlns:cx7="http://schemas.microsoft.com/office/drawing/2016/5/13/chartex" xmlns:cx8="http://schemas.microsoft.com/office/drawing/2016/5/14/chartex" xmlns:mc="http://schemas.openxmlformats.org/markup-compatibility/2006" xmlns:aink="http://schemas.microsoft.com/office/drawing/2016/ink" xmlns:am3d="http://schemas.microsoft.com/office/drawing/2017/model3d" xmlns:o="urn:schemas-microsoft-com:office:office" xmlns:oel="http://schemas.microsoft.com/office/2019/extlst" xmlns:r="http://schemas.openxmlformats.org/officeDocument/2006/relationships" xmlns:m="http://schemas.openxmlformats.org/officeDocument/2006/math" xmlns:v="urn:schemas-microsoft-com:vml" xmlns:wp14="http://schemas.microsoft.com/office/word/2010/wordprocessingDrawing" xmlns:wp="http://schemas.openxmlformats.org/drawingml/2006/wordprocessingDrawing" xmlns:w10="urn:schemas-microsoft-com:office:word" xmlns:w="http://schemas.openxmlformats.org/wordprocessingml/2006/main" xmlns:w14="http://schemas.microsoft.com/office/word/2010/wordml" xmlns:w15="http://schemas.microsoft.com/office/word/2012/wordml" xmlns:w16cex="http://schemas.microsoft.com/office/word/2018/wordml/cex" xmlns:w16cid="http://schemas.microsoft.com/office/word/2016/wordml/cid" xmlns:w16="http://schemas.microsoft.com/office/word/2018/wordml" xmlns:w16du="http://schemas.microsoft.com/office/word/2023/wordml/word16du" xmlns:w16sdtdh="http://schemas.microsoft.com/office/word/2020/wordml/sdtdatahash" xmlns:w16se="http://schemas.microsoft.com/office/word/2015/wordml/symex" xmlns:wpg="http://schemas.microsoft.com/office/word/2010/wordprocessingGroup" xmlns:wpi="http://schemas.microsoft.com/office/word/2010/wordprocessingInk" xmlns:wne="http://schemas.microsoft.com/office/word/2006/wordml" xmlns:wps="http://schemas.microsoft.com/office/word/2010/wordprocessingShape" mc:Ignorable="w14 w15 w16se w16cid w16 w16cex w16sdtdh w16du wp14">
   <w:footnote w:type="separator" w:id="-1">
     <w:p>
       <w:pPr>
@@ -30503,7 +30873,7 @@
 </file>
 
 <file path=word/numbering.xml><?xml version="1.0" encoding="utf-8"?>
-<w:numbering xmlns:wpc="http://schemas.microsoft.com/office/word/2010/wordprocessingCanvas" xmlns:cx="http://schemas.microsoft.com/office/drawing/2014/chartex" xmlns:cx1="http://schemas.microsoft.com/office/drawing/2015/9/8/chartex" xmlns:cx2="http://schemas.microsoft.com/office/drawing/2015/10/21/chartex" xmlns:cx3="http://schemas.microsoft.com/office/drawing/2016/5/9/chartex" xmlns:cx4="http://schemas.microsoft.com/office/drawing/2016/5/10/chartex" xmlns:cx5="http://schemas.microsoft.com/office/drawing/2016/5/11/chartex" xmlns:cx6="http://schemas.microsoft.com/office/drawing/2016/5/12/chartex" xmlns:cx7="http://schemas.microsoft.com/office/drawing/2016/5/13/chartex" xmlns:cx8="http://schemas.microsoft.com/office/drawing/2016/5/14/chartex" xmlns:mc="http://schemas.openxmlformats.org/markup-compatibility/2006" xmlns:aink="http://schemas.microsoft.com/office/drawing/2016/ink" xmlns:am3d="http://schemas.microsoft.com/office/drawing/2017/model3d" xmlns:o="urn:schemas-microsoft-com:office:office" xmlns:oel="http://schemas.microsoft.com/office/2019/extlst" xmlns:r="http://schemas.openxmlformats.org/officeDocument/2006/relationships" xmlns:m="http://schemas.openxmlformats.org/officeDocument/2006/math" xmlns:v="urn:schemas-microsoft-com:vml" xmlns:wp14="http://schemas.microsoft.com/office/word/2010/wordprocessingDrawing" xmlns:wp="http://schemas.openxmlformats.org/drawingml/2006/wordprocessingDrawing" xmlns:w10="urn:schemas-microsoft-com:office:word" xmlns:w="http://schemas.openxmlformats.org/wordprocessingml/2006/main" xmlns:w14="http://schemas.microsoft.com/office/word/2010/wordml" xmlns:w15="http://schemas.microsoft.com/office/word/2012/wordml" xmlns:w16cex="http://schemas.microsoft.com/office/word/2018/wordml/cex" xmlns:w16cid="http://schemas.microsoft.com/office/word/2016/wordml/cid" xmlns:w16="http://schemas.microsoft.com/office/word/2018/wordml" xmlns:w16sdtdh="http://schemas.microsoft.com/office/word/2020/wordml/sdtdatahash" xmlns:w16se="http://schemas.microsoft.com/office/word/2015/wordml/symex" xmlns:wpg="http://schemas.microsoft.com/office/word/2010/wordprocessingGroup" xmlns:wpi="http://schemas.microsoft.com/office/word/2010/wordprocessingInk" xmlns:wne="http://schemas.microsoft.com/office/word/2006/wordml" xmlns:wps="http://schemas.microsoft.com/office/word/2010/wordprocessingShape" mc:Ignorable="w14 w15 w16se w16cid w16 w16cex w16sdtdh wp14">
+<w:numbering xmlns:wpc="http://schemas.microsoft.com/office/word/2010/wordprocessingCanvas" xmlns:cx="http://schemas.microsoft.com/office/drawing/2014/chartex" xmlns:cx1="http://schemas.microsoft.com/office/drawing/2015/9/8/chartex" xmlns:cx2="http://schemas.microsoft.com/office/drawing/2015/10/21/chartex" xmlns:cx3="http://schemas.microsoft.com/office/drawing/2016/5/9/chartex" xmlns:cx4="http://schemas.microsoft.com/office/drawing/2016/5/10/chartex" xmlns:cx5="http://schemas.microsoft.com/office/drawing/2016/5/11/chartex" xmlns:cx6="http://schemas.microsoft.com/office/drawing/2016/5/12/chartex" xmlns:cx7="http://schemas.microsoft.com/office/drawing/2016/5/13/chartex" xmlns:cx8="http://schemas.microsoft.com/office/drawing/2016/5/14/chartex" xmlns:mc="http://schemas.openxmlformats.org/markup-compatibility/2006" xmlns:aink="http://schemas.microsoft.com/office/drawing/2016/ink" xmlns:am3d="http://schemas.microsoft.com/office/drawing/2017/model3d" xmlns:o="urn:schemas-microsoft-com:office:office" xmlns:oel="http://schemas.microsoft.com/office/2019/extlst" xmlns:r="http://schemas.openxmlformats.org/officeDocument/2006/relationships" xmlns:m="http://schemas.openxmlformats.org/officeDocument/2006/math" xmlns:v="urn:schemas-microsoft-com:vml" xmlns:wp14="http://schemas.microsoft.com/office/word/2010/wordprocessingDrawing" xmlns:wp="http://schemas.openxmlformats.org/drawingml/2006/wordprocessingDrawing" xmlns:w10="urn:schemas-microsoft-com:office:word" xmlns:w="http://schemas.openxmlformats.org/wordprocessingml/2006/main" xmlns:w14="http://schemas.microsoft.com/office/word/2010/wordml" xmlns:w15="http://schemas.microsoft.com/office/word/2012/wordml" xmlns:w16cex="http://schemas.microsoft.com/office/word/2018/wordml/cex" xmlns:w16cid="http://schemas.microsoft.com/office/word/2016/wordml/cid" xmlns:w16="http://schemas.microsoft.com/office/word/2018/wordml" xmlns:w16du="http://schemas.microsoft.com/office/word/2023/wordml/word16du" xmlns:w16sdtdh="http://schemas.microsoft.com/office/word/2020/wordml/sdtdatahash" xmlns:w16se="http://schemas.microsoft.com/office/word/2015/wordml/symex" xmlns:wpg="http://schemas.microsoft.com/office/word/2010/wordprocessingGroup" xmlns:wpi="http://schemas.microsoft.com/office/word/2010/wordprocessingInk" xmlns:wne="http://schemas.microsoft.com/office/word/2006/wordml" xmlns:wps="http://schemas.microsoft.com/office/word/2010/wordprocessingShape" mc:Ignorable="w14 w15 w16se w16cid w16 w16cex w16sdtdh w16du wp14">
   <w:abstractNum w:abstractNumId="0" w15:restartNumberingAfterBreak="0">
     <w:nsid w:val="69B33C0F"/>
     <w:multiLevelType w:val="hybridMultilevel"/>
@@ -30623,7 +30993,7 @@
 </file>
 
 <file path=word/styles.xml><?xml version="1.0" encoding="utf-8"?>
-<w:styles xmlns:mc="http://schemas.openxmlformats.org/markup-compatibility/2006" xmlns:r="http://schemas.openxmlformats.org/officeDocument/2006/relationships" xmlns:w="http://schemas.openxmlformats.org/wordprocessingml/2006/main" xmlns:w14="http://schemas.microsoft.com/office/word/2010/wordml" xmlns:w15="http://schemas.microsoft.com/office/word/2012/wordml" xmlns:w16cex="http://schemas.microsoft.com/office/word/2018/wordml/cex" xmlns:w16cid="http://schemas.microsoft.com/office/word/2016/wordml/cid" xmlns:w16="http://schemas.microsoft.com/office/word/2018/wordml" xmlns:w16sdtdh="http://schemas.microsoft.com/office/word/2020/wordml/sdtdatahash" xmlns:w16se="http://schemas.microsoft.com/office/word/2015/wordml/symex" mc:Ignorable="w14 w15 w16se w16cid w16 w16cex w16sdtdh">
+<w:styles xmlns:mc="http://schemas.openxmlformats.org/markup-compatibility/2006" xmlns:r="http://schemas.openxmlformats.org/officeDocument/2006/relationships" xmlns:w="http://schemas.openxmlformats.org/wordprocessingml/2006/main" xmlns:w14="http://schemas.microsoft.com/office/word/2010/wordml" xmlns:w15="http://schemas.microsoft.com/office/word/2012/wordml" xmlns:w16cex="http://schemas.microsoft.com/office/word/2018/wordml/cex" xmlns:w16cid="http://schemas.microsoft.com/office/word/2016/wordml/cid" xmlns:w16="http://schemas.microsoft.com/office/word/2018/wordml" xmlns:w16du="http://schemas.microsoft.com/office/word/2023/wordml/word16du" xmlns:w16sdtdh="http://schemas.microsoft.com/office/word/2020/wordml/sdtdatahash" xmlns:w16se="http://schemas.microsoft.com/office/word/2015/wordml/symex" mc:Ignorable="w14 w15 w16se w16cid w16 w16cex w16sdtdh w16du">
   <w:docDefaults>
     <w:rPrDefault>
       <w:rPr>

</xml_diff>